<commit_message>
sua txt lân 4
</commit_message>
<xml_diff>
--- a/PhatDungDuc.docx
+++ b/PhatDungDuc.docx
@@ -150,113 +150,13 @@
           <w:szCs w:val="28"/>
         </w:rPr>
       </w:pPr>
-      <w:proofErr w:type="spellStart"/>
-      <w:r>
-        <w:rPr>
-          <w:rFonts w:cstheme="minorHAnsi"/>
-          <w:sz w:val="28"/>
-          <w:szCs w:val="28"/>
-        </w:rPr>
-        <w:t>Đăng</w:t>
-      </w:r>
-      <w:proofErr w:type="spellEnd"/>
-      <w:r>
-        <w:rPr>
-          <w:rFonts w:cstheme="minorHAnsi"/>
-          <w:sz w:val="28"/>
-          <w:szCs w:val="28"/>
-        </w:rPr>
-        <w:t xml:space="preserve"> </w:t>
-      </w:r>
-      <w:proofErr w:type="spellStart"/>
-      <w:r>
-        <w:rPr>
-          <w:rFonts w:cstheme="minorHAnsi"/>
-          <w:sz w:val="28"/>
-          <w:szCs w:val="28"/>
-        </w:rPr>
-        <w:t>ký</w:t>
-      </w:r>
-      <w:proofErr w:type="spellEnd"/>
-      <w:r>
-        <w:rPr>
-          <w:rFonts w:cstheme="minorHAnsi"/>
-          <w:sz w:val="28"/>
-          <w:szCs w:val="28"/>
-        </w:rPr>
-        <w:t xml:space="preserve"> </w:t>
-      </w:r>
-      <w:proofErr w:type="spellStart"/>
-      <w:r>
-        <w:rPr>
-          <w:rFonts w:cstheme="minorHAnsi"/>
-          <w:sz w:val="28"/>
-          <w:szCs w:val="28"/>
-        </w:rPr>
-        <w:t>tài</w:t>
-      </w:r>
-      <w:proofErr w:type="spellEnd"/>
-      <w:r>
-        <w:rPr>
-          <w:rFonts w:cstheme="minorHAnsi"/>
-          <w:sz w:val="28"/>
-          <w:szCs w:val="28"/>
-        </w:rPr>
-        <w:t xml:space="preserve"> </w:t>
-      </w:r>
-      <w:proofErr w:type="spellStart"/>
-      <w:r>
-        <w:rPr>
-          <w:rFonts w:cstheme="minorHAnsi"/>
-          <w:sz w:val="28"/>
-          <w:szCs w:val="28"/>
-        </w:rPr>
-        <w:t>khoản</w:t>
-      </w:r>
-      <w:proofErr w:type="spellEnd"/>
-      <w:r>
-        <w:rPr>
-          <w:rFonts w:cstheme="minorHAnsi"/>
-          <w:sz w:val="28"/>
-          <w:szCs w:val="28"/>
-        </w:rPr>
-        <w:t xml:space="preserve"> </w:t>
-      </w:r>
-      <w:proofErr w:type="spellStart"/>
-      <w:r>
-        <w:rPr>
-          <w:rFonts w:cstheme="minorHAnsi"/>
-          <w:sz w:val="28"/>
-          <w:szCs w:val="28"/>
-        </w:rPr>
-        <w:t>và</w:t>
-      </w:r>
-      <w:proofErr w:type="spellEnd"/>
-      <w:r>
-        <w:rPr>
-          <w:rFonts w:cstheme="minorHAnsi"/>
-          <w:sz w:val="28"/>
-          <w:szCs w:val="28"/>
-        </w:rPr>
-        <w:t xml:space="preserve"> </w:t>
-      </w:r>
-      <w:proofErr w:type="spellStart"/>
-      <w:r>
-        <w:rPr>
-          <w:rFonts w:cstheme="minorHAnsi"/>
-          <w:sz w:val="28"/>
-          <w:szCs w:val="28"/>
-        </w:rPr>
-        <w:t>tạo</w:t>
-      </w:r>
-      <w:proofErr w:type="spellEnd"/>
-      <w:r>
-        <w:rPr>
-          <w:rFonts w:cstheme="minorHAnsi"/>
-          <w:sz w:val="28"/>
-          <w:szCs w:val="28"/>
-        </w:rPr>
-        <w:t xml:space="preserve"> repo</w:t>
+      <w:r>
+        <w:rPr>
+          <w:rFonts w:cstheme="minorHAnsi"/>
+          <w:sz w:val="28"/>
+          <w:szCs w:val="28"/>
+        </w:rPr>
+        <w:t>Đăng ký tài khoản và tạo repo</w:t>
       </w:r>
     </w:p>
     <w:p>
@@ -336,77 +236,13 @@
           <w:szCs w:val="28"/>
         </w:rPr>
       </w:pPr>
-      <w:proofErr w:type="spellStart"/>
-      <w:r>
-        <w:rPr>
-          <w:rFonts w:cstheme="minorHAnsi"/>
-          <w:sz w:val="28"/>
-          <w:szCs w:val="28"/>
-        </w:rPr>
-        <w:t>Thêm</w:t>
-      </w:r>
-      <w:proofErr w:type="spellEnd"/>
-      <w:r>
-        <w:rPr>
-          <w:rFonts w:cstheme="minorHAnsi"/>
-          <w:sz w:val="28"/>
-          <w:szCs w:val="28"/>
-        </w:rPr>
-        <w:t xml:space="preserve"> </w:t>
-      </w:r>
-      <w:proofErr w:type="spellStart"/>
-      <w:r>
-        <w:rPr>
-          <w:rFonts w:cstheme="minorHAnsi"/>
-          <w:sz w:val="28"/>
-          <w:szCs w:val="28"/>
-        </w:rPr>
-        <w:t>thành</w:t>
-      </w:r>
-      <w:proofErr w:type="spellEnd"/>
-      <w:r>
-        <w:rPr>
-          <w:rFonts w:cstheme="minorHAnsi"/>
-          <w:sz w:val="28"/>
-          <w:szCs w:val="28"/>
-        </w:rPr>
-        <w:t xml:space="preserve"> </w:t>
-      </w:r>
-      <w:proofErr w:type="spellStart"/>
-      <w:r>
-        <w:rPr>
-          <w:rFonts w:cstheme="minorHAnsi"/>
-          <w:sz w:val="28"/>
-          <w:szCs w:val="28"/>
-        </w:rPr>
-        <w:t>viên</w:t>
-      </w:r>
-      <w:proofErr w:type="spellEnd"/>
-      <w:r>
-        <w:rPr>
-          <w:rFonts w:cstheme="minorHAnsi"/>
-          <w:sz w:val="28"/>
-          <w:szCs w:val="28"/>
-        </w:rPr>
-        <w:t xml:space="preserve"> </w:t>
-      </w:r>
-      <w:proofErr w:type="spellStart"/>
-      <w:r>
-        <w:rPr>
-          <w:rFonts w:cstheme="minorHAnsi"/>
-          <w:sz w:val="28"/>
-          <w:szCs w:val="28"/>
-        </w:rPr>
-        <w:t>vào</w:t>
-      </w:r>
-      <w:proofErr w:type="spellEnd"/>
-      <w:r>
-        <w:rPr>
-          <w:rFonts w:cstheme="minorHAnsi"/>
-          <w:sz w:val="28"/>
-          <w:szCs w:val="28"/>
-        </w:rPr>
-        <w:t xml:space="preserve"> repo</w:t>
+      <w:r>
+        <w:rPr>
+          <w:rFonts w:cstheme="minorHAnsi"/>
+          <w:sz w:val="28"/>
+          <w:szCs w:val="28"/>
+        </w:rPr>
+        <w:t>Thêm thành viên vào repo</w:t>
       </w:r>
     </w:p>
     <w:p>
@@ -521,110 +357,8 @@
           <w:sz w:val="28"/>
           <w:szCs w:val="28"/>
         </w:rPr>
-        <w:t xml:space="preserve">Clone </w:t>
-      </w:r>
-      <w:proofErr w:type="spellStart"/>
-      <w:r>
-        <w:rPr>
-          <w:rFonts w:cstheme="minorHAnsi"/>
-          <w:sz w:val="28"/>
-          <w:szCs w:val="28"/>
-        </w:rPr>
-        <w:t>dự</w:t>
-      </w:r>
-      <w:proofErr w:type="spellEnd"/>
-      <w:r>
-        <w:rPr>
-          <w:rFonts w:cstheme="minorHAnsi"/>
-          <w:sz w:val="28"/>
-          <w:szCs w:val="28"/>
-        </w:rPr>
-        <w:t xml:space="preserve"> </w:t>
-      </w:r>
-      <w:proofErr w:type="spellStart"/>
-      <w:proofErr w:type="gramStart"/>
-      <w:r>
-        <w:rPr>
-          <w:rFonts w:cstheme="minorHAnsi"/>
-          <w:sz w:val="28"/>
-          <w:szCs w:val="28"/>
-        </w:rPr>
-        <w:t>án</w:t>
-      </w:r>
-      <w:proofErr w:type="spellEnd"/>
-      <w:proofErr w:type="gramEnd"/>
-      <w:r>
-        <w:rPr>
-          <w:rFonts w:cstheme="minorHAnsi"/>
-          <w:sz w:val="28"/>
-          <w:szCs w:val="28"/>
-        </w:rPr>
-        <w:t xml:space="preserve"> </w:t>
-      </w:r>
-      <w:proofErr w:type="spellStart"/>
-      <w:r>
-        <w:rPr>
-          <w:rFonts w:cstheme="minorHAnsi"/>
-          <w:sz w:val="28"/>
-          <w:szCs w:val="28"/>
-        </w:rPr>
-        <w:t>về</w:t>
-      </w:r>
-      <w:proofErr w:type="spellEnd"/>
-      <w:r>
-        <w:rPr>
-          <w:rFonts w:cstheme="minorHAnsi"/>
-          <w:sz w:val="28"/>
-          <w:szCs w:val="28"/>
-        </w:rPr>
-        <w:t xml:space="preserve"> </w:t>
-      </w:r>
-      <w:proofErr w:type="spellStart"/>
-      <w:r>
-        <w:rPr>
-          <w:rFonts w:cstheme="minorHAnsi"/>
-          <w:sz w:val="28"/>
-          <w:szCs w:val="28"/>
-        </w:rPr>
-        <w:t>máy</w:t>
-      </w:r>
-      <w:proofErr w:type="spellEnd"/>
-      <w:r>
-        <w:rPr>
-          <w:rFonts w:cstheme="minorHAnsi"/>
-          <w:sz w:val="28"/>
-          <w:szCs w:val="28"/>
-        </w:rPr>
-        <w:t xml:space="preserve"> </w:t>
-      </w:r>
-      <w:proofErr w:type="spellStart"/>
-      <w:r>
-        <w:rPr>
-          <w:rFonts w:cstheme="minorHAnsi"/>
-          <w:sz w:val="28"/>
-          <w:szCs w:val="28"/>
-        </w:rPr>
-        <w:t>thành</w:t>
-      </w:r>
-      <w:proofErr w:type="spellEnd"/>
-      <w:r>
-        <w:rPr>
-          <w:rFonts w:cstheme="minorHAnsi"/>
-          <w:sz w:val="28"/>
-          <w:szCs w:val="28"/>
-        </w:rPr>
-        <w:t xml:space="preserve"> </w:t>
-      </w:r>
-      <w:proofErr w:type="spellStart"/>
-      <w:r>
-        <w:rPr>
-          <w:rFonts w:cstheme="minorHAnsi"/>
-          <w:sz w:val="28"/>
-          <w:szCs w:val="28"/>
-        </w:rPr>
-        <w:t>viên</w:t>
-      </w:r>
-      <w:proofErr w:type="spellEnd"/>
+        <w:t>Clone dự án về máy thành viên</w:t>
+      </w:r>
       <w:r>
         <w:rPr>
           <w:rFonts w:cstheme="minorHAnsi"/>
@@ -692,25 +426,7 @@
           <w:szCs w:val="28"/>
         </w:rPr>
         <w:tab/>
-        <w:t xml:space="preserve">+ CÀI ĐẶT THÀNH CÔNG </w:t>
-      </w:r>
-      <w:proofErr w:type="spellStart"/>
-      <w:r>
-        <w:rPr>
-          <w:rFonts w:cstheme="minorHAnsi"/>
-          <w:sz w:val="28"/>
-          <w:szCs w:val="28"/>
-        </w:rPr>
-        <w:t>CÔNG</w:t>
-      </w:r>
-      <w:proofErr w:type="spellEnd"/>
-      <w:r>
-        <w:rPr>
-          <w:rFonts w:cstheme="minorHAnsi"/>
-          <w:sz w:val="28"/>
-          <w:szCs w:val="28"/>
-        </w:rPr>
-        <w:t xml:space="preserve"> CỤ P4MERGE ĐỂ GIẢI QUYẾT XUNG ĐỘT MÃ NGUỒN</w:t>
+        <w:t>+ CÀI ĐẶT THÀNH CÔNG CÔNG CỤ P4MERGE ĐỂ GIẢI QUYẾT XUNG ĐỘT MÃ NGUỒN</w:t>
       </w:r>
     </w:p>
     <w:p>
@@ -782,63 +498,60 @@
           <w:szCs w:val="28"/>
         </w:rPr>
       </w:pPr>
-      <w:bookmarkStart w:id="0" w:name="_GoBack"/>
-      <w:bookmarkEnd w:id="0"/>
-    </w:p>
-    <w:p>
-      <w:pPr>
-        <w:rPr>
-          <w:rFonts w:cstheme="minorHAnsi"/>
-          <w:sz w:val="28"/>
-          <w:szCs w:val="28"/>
-        </w:rPr>
-      </w:pPr>
-    </w:p>
-    <w:p>
-      <w:pPr>
-        <w:rPr>
-          <w:rFonts w:cstheme="minorHAnsi"/>
-          <w:sz w:val="28"/>
-          <w:szCs w:val="28"/>
-        </w:rPr>
-      </w:pPr>
-    </w:p>
-    <w:p>
-      <w:pPr>
-        <w:rPr>
-          <w:rFonts w:cstheme="minorHAnsi"/>
-          <w:sz w:val="28"/>
-          <w:szCs w:val="28"/>
-        </w:rPr>
-      </w:pPr>
-    </w:p>
-    <w:p>
-      <w:pPr>
-        <w:rPr>
-          <w:rFonts w:cstheme="minorHAnsi"/>
-          <w:sz w:val="28"/>
-          <w:szCs w:val="28"/>
-        </w:rPr>
-      </w:pPr>
-    </w:p>
-    <w:p>
-      <w:pPr>
-        <w:rPr>
-          <w:rFonts w:cstheme="minorHAnsi"/>
-          <w:sz w:val="28"/>
-          <w:szCs w:val="28"/>
-        </w:rPr>
-      </w:pPr>
-    </w:p>
-    <w:p>
-      <w:pPr>
-        <w:rPr>
-          <w:rFonts w:cstheme="minorHAnsi"/>
-          <w:sz w:val="28"/>
-          <w:szCs w:val="28"/>
-        </w:rPr>
-      </w:pPr>
-      <w:proofErr w:type="spellStart"/>
+    </w:p>
+    <w:p>
+      <w:pPr>
+        <w:rPr>
+          <w:rFonts w:cstheme="minorHAnsi"/>
+          <w:sz w:val="28"/>
+          <w:szCs w:val="28"/>
+        </w:rPr>
+      </w:pPr>
+    </w:p>
+    <w:p>
+      <w:pPr>
+        <w:rPr>
+          <w:rFonts w:cstheme="minorHAnsi"/>
+          <w:sz w:val="28"/>
+          <w:szCs w:val="28"/>
+        </w:rPr>
+      </w:pPr>
+    </w:p>
+    <w:p>
+      <w:pPr>
+        <w:rPr>
+          <w:rFonts w:cstheme="minorHAnsi"/>
+          <w:sz w:val="28"/>
+          <w:szCs w:val="28"/>
+        </w:rPr>
+      </w:pPr>
+    </w:p>
+    <w:p>
+      <w:pPr>
+        <w:rPr>
+          <w:rFonts w:cstheme="minorHAnsi"/>
+          <w:sz w:val="28"/>
+          <w:szCs w:val="28"/>
+        </w:rPr>
+      </w:pPr>
+    </w:p>
+    <w:p>
+      <w:pPr>
+        <w:rPr>
+          <w:rFonts w:cstheme="minorHAnsi"/>
+          <w:sz w:val="28"/>
+          <w:szCs w:val="28"/>
+        </w:rPr>
+      </w:pPr>
+    </w:p>
+    <w:p>
+      <w:pPr>
+        <w:rPr>
+          <w:rFonts w:cstheme="minorHAnsi"/>
+          <w:sz w:val="28"/>
+          <w:szCs w:val="28"/>
+        </w:rPr>
+      </w:pPr>
       <w:r>
         <w:rPr>
           <w:rFonts w:cstheme="minorHAnsi"/>
@@ -846,16 +559,7 @@
           <w:szCs w:val="28"/>
         </w:rPr>
         <w:lastRenderedPageBreak/>
-        <w:t>Xóa</w:t>
-      </w:r>
-      <w:proofErr w:type="spellEnd"/>
-      <w:r>
-        <w:rPr>
-          <w:rFonts w:cstheme="minorHAnsi"/>
-          <w:sz w:val="28"/>
-          <w:szCs w:val="28"/>
-        </w:rPr>
-        <w:t xml:space="preserve"> file text.txt</w:t>
+        <w:t>Xóa file text.txt</w:t>
       </w:r>
     </w:p>
     <w:p>
@@ -871,7 +575,7 @@
           <w:noProof/>
         </w:rPr>
         <w:drawing>
-          <wp:inline distT="0" distB="0" distL="0" distR="0" wp14:anchorId="576AE373" wp14:editId="3AA49575">
+          <wp:inline distT="0" distB="0" distL="0" distR="0" wp14:anchorId="6C9C1252" wp14:editId="3A77D6B1">
             <wp:extent cx="3943350" cy="400050"/>
             <wp:effectExtent l="0" t="0" r="0" b="0"/>
             <wp:docPr id="5" name="Picture 5"/>
@@ -920,7 +624,7 @@
           <w:noProof/>
         </w:rPr>
         <w:drawing>
-          <wp:inline distT="0" distB="0" distL="0" distR="0" wp14:anchorId="49CBB5E7" wp14:editId="65EC6FEF">
+          <wp:inline distT="0" distB="0" distL="0" distR="0" wp14:anchorId="0E8E8F8F" wp14:editId="0E262A15">
             <wp:extent cx="5629275" cy="962025"/>
             <wp:effectExtent l="0" t="0" r="9525" b="9525"/>
             <wp:docPr id="7" name="Picture 7"/>
@@ -964,6 +668,65 @@
           <w:szCs w:val="28"/>
         </w:rPr>
       </w:pPr>
+      <w:r>
+        <w:rPr>
+          <w:rFonts w:cstheme="minorHAnsi"/>
+          <w:sz w:val="28"/>
+          <w:szCs w:val="28"/>
+        </w:rPr>
+        <w:t>Xóa file trong bộ nhớ đệm, nhưng file vẫn còn trên kho lưu trữ</w:t>
+      </w:r>
+      <w:bookmarkStart w:id="0" w:name="_GoBack"/>
+      <w:bookmarkEnd w:id="0"/>
+    </w:p>
+    <w:p>
+      <w:pPr>
+        <w:rPr>
+          <w:rFonts w:cstheme="minorHAnsi"/>
+          <w:sz w:val="28"/>
+          <w:szCs w:val="28"/>
+        </w:rPr>
+      </w:pPr>
+      <w:r>
+        <w:rPr>
+          <w:noProof/>
+        </w:rPr>
+        <w:drawing>
+          <wp:inline distT="0" distB="0" distL="0" distR="0" wp14:anchorId="5A11B6D4" wp14:editId="3078BF95">
+            <wp:extent cx="4920232" cy="1718898"/>
+            <wp:effectExtent l="0" t="0" r="0" b="0"/>
+            <wp:docPr id="8" name="Picture 8"/>
+            <wp:cNvGraphicFramePr>
+              <a:graphicFrameLocks xmlns:a="http://schemas.openxmlformats.org/drawingml/2006/main" noChangeAspect="1"/>
+            </wp:cNvGraphicFramePr>
+            <a:graphic xmlns:a="http://schemas.openxmlformats.org/drawingml/2006/main">
+              <a:graphicData uri="http://schemas.openxmlformats.org/drawingml/2006/picture">
+                <pic:pic xmlns:pic="http://schemas.openxmlformats.org/drawingml/2006/picture">
+                  <pic:nvPicPr>
+                    <pic:cNvPr id="0" name=""/>
+                    <pic:cNvPicPr/>
+                  </pic:nvPicPr>
+                  <pic:blipFill>
+                    <a:blip r:embed="rId11"/>
+                    <a:stretch>
+                      <a:fillRect/>
+                    </a:stretch>
+                  </pic:blipFill>
+                  <pic:spPr>
+                    <a:xfrm>
+                      <a:off x="0" y="0"/>
+                      <a:ext cx="4929328" cy="1722076"/>
+                    </a:xfrm>
+                    <a:prstGeom prst="rect">
+                      <a:avLst/>
+                    </a:prstGeom>
+                  </pic:spPr>
+                </pic:pic>
+              </a:graphicData>
+            </a:graphic>
+          </wp:inline>
+        </w:drawing>
+      </w:r>
     </w:p>
     <w:p>
       <w:pPr>

</xml_diff>

<commit_message>
sua txt lân 5
</commit_message>
<xml_diff>
--- a/PhatDungDuc.docx
+++ b/PhatDungDuc.docx
@@ -676,8 +676,6 @@
         </w:rPr>
         <w:t>Xóa file trong bộ nhớ đệm, nhưng file vẫn còn trên kho lưu trữ</w:t>
       </w:r>
-      <w:bookmarkStart w:id="0" w:name="_GoBack"/>
-      <w:bookmarkEnd w:id="0"/>
     </w:p>
     <w:p>
       <w:pPr>
@@ -716,6 +714,74 @@
                     <a:xfrm>
                       <a:off x="0" y="0"/>
                       <a:ext cx="4929328" cy="1722076"/>
+                    </a:xfrm>
+                    <a:prstGeom prst="rect">
+                      <a:avLst/>
+                    </a:prstGeom>
+                  </pic:spPr>
+                </pic:pic>
+              </a:graphicData>
+            </a:graphic>
+          </wp:inline>
+        </w:drawing>
+      </w:r>
+    </w:p>
+    <w:p>
+      <w:pPr>
+        <w:rPr>
+          <w:rFonts w:cstheme="minorHAnsi"/>
+          <w:sz w:val="28"/>
+          <w:szCs w:val="28"/>
+        </w:rPr>
+      </w:pPr>
+      <w:r>
+        <w:rPr>
+          <w:rFonts w:cstheme="minorHAnsi"/>
+          <w:sz w:val="28"/>
+          <w:szCs w:val="28"/>
+        </w:rPr>
+        <w:t>Sửa tên file text.txt thành text2.txt</w:t>
+      </w:r>
+      <w:bookmarkStart w:id="0" w:name="_GoBack"/>
+      <w:bookmarkEnd w:id="0"/>
+    </w:p>
+    <w:p>
+      <w:pPr>
+        <w:rPr>
+          <w:rFonts w:cstheme="minorHAnsi"/>
+          <w:sz w:val="28"/>
+          <w:szCs w:val="28"/>
+        </w:rPr>
+      </w:pPr>
+      <w:r>
+        <w:rPr>
+          <w:noProof/>
+        </w:rPr>
+        <w:drawing>
+          <wp:inline distT="0" distB="0" distL="0" distR="0" wp14:anchorId="47C5262E" wp14:editId="20A58B89">
+            <wp:extent cx="3886200" cy="314325"/>
+            <wp:effectExtent l="0" t="0" r="0" b="9525"/>
+            <wp:docPr id="9" name="Picture 9"/>
+            <wp:cNvGraphicFramePr>
+              <a:graphicFrameLocks xmlns:a="http://schemas.openxmlformats.org/drawingml/2006/main" noChangeAspect="1"/>
+            </wp:cNvGraphicFramePr>
+            <a:graphic xmlns:a="http://schemas.openxmlformats.org/drawingml/2006/main">
+              <a:graphicData uri="http://schemas.openxmlformats.org/drawingml/2006/picture">
+                <pic:pic xmlns:pic="http://schemas.openxmlformats.org/drawingml/2006/picture">
+                  <pic:nvPicPr>
+                    <pic:cNvPr id="0" name=""/>
+                    <pic:cNvPicPr/>
+                  </pic:nvPicPr>
+                  <pic:blipFill>
+                    <a:blip r:embed="rId12"/>
+                    <a:stretch>
+                      <a:fillRect/>
+                    </a:stretch>
+                  </pic:blipFill>
+                  <pic:spPr>
+                    <a:xfrm>
+                      <a:off x="0" y="0"/>
+                      <a:ext cx="3886200" cy="314325"/>
                     </a:xfrm>
                     <a:prstGeom prst="rect">
                       <a:avLst/>

</xml_diff>